<commit_message>
Initial commit on main
</commit_message>
<xml_diff>
--- a/Git-Assignment.docx
+++ b/Git-Assignment.docx
@@ -34,54 +34,206 @@
       </w:pPr>
     </w:p>
     <w:p>
-      <w:r>
+      <w:pPr>
+        <w:rPr>
+          <w:b/>
+          <w:bCs/>
+          <w:sz w:val="28"/>
+          <w:szCs w:val="28"/>
+        </w:rPr>
+      </w:pPr>
+      <w:r>
+        <w:rPr>
+          <w:b/>
+          <w:bCs/>
+          <w:sz w:val="28"/>
+          <w:szCs w:val="28"/>
+        </w:rPr>
         <w:t>Q. Create a local git repository in your local machine first.</w:t>
       </w:r>
       <w:r>
+        <w:rPr>
+          <w:b/>
+          <w:bCs/>
+          <w:sz w:val="28"/>
+          <w:szCs w:val="28"/>
+        </w:rPr>
         <w:t xml:space="preserve"> </w:t>
       </w:r>
       <w:r>
+        <w:rPr>
+          <w:b/>
+          <w:bCs/>
+          <w:sz w:val="28"/>
+          <w:szCs w:val="28"/>
+        </w:rPr>
         <w:t>Commit the initial code</w:t>
       </w:r>
       <w:r>
+        <w:rPr>
+          <w:b/>
+          <w:bCs/>
+          <w:sz w:val="28"/>
+          <w:szCs w:val="28"/>
+        </w:rPr>
         <w:t>.</w:t>
       </w:r>
     </w:p>
+    <w:p>
+      <w:r>
+        <w:drawing>
+          <wp:inline distT="0" distB="0" distL="0" distR="0" wp14:anchorId="51CF5299" wp14:editId="4D54DE52">
+            <wp:extent cx="5731510" cy="3554095"/>
+            <wp:effectExtent l="0" t="0" r="2540" b="8255"/>
+            <wp:docPr id="486612951" name="Picture 1"/>
+            <wp:cNvGraphicFramePr>
+              <a:graphicFrameLocks xmlns:a="http://schemas.openxmlformats.org/drawingml/2006/main" noChangeAspect="1"/>
+            </wp:cNvGraphicFramePr>
+            <a:graphic xmlns:a="http://schemas.openxmlformats.org/drawingml/2006/main">
+              <a:graphicData uri="http://schemas.openxmlformats.org/drawingml/2006/picture">
+                <pic:pic xmlns:pic="http://schemas.openxmlformats.org/drawingml/2006/picture">
+                  <pic:nvPicPr>
+                    <pic:cNvPr id="486612951" name=""/>
+                    <pic:cNvPicPr/>
+                  </pic:nvPicPr>
+                  <pic:blipFill>
+                    <a:blip r:embed="rId4"/>
+                    <a:stretch>
+                      <a:fillRect/>
+                    </a:stretch>
+                  </pic:blipFill>
+                  <pic:spPr>
+                    <a:xfrm>
+                      <a:off x="0" y="0"/>
+                      <a:ext cx="5731510" cy="3554095"/>
+                    </a:xfrm>
+                    <a:prstGeom prst="rect">
+                      <a:avLst/>
+                    </a:prstGeom>
+                  </pic:spPr>
+                </pic:pic>
+              </a:graphicData>
+            </a:graphic>
+          </wp:inline>
+        </w:drawing>
+      </w:r>
+    </w:p>
+    <w:p>
+      <w:r>
+        <w:t xml:space="preserve">Q. Update the code on the remote </w:t>
+      </w:r>
+      <w:r>
+        <w:t>server.</w:t>
+      </w:r>
+      <w:r>
+        <w:t xml:space="preserve"> Also perform some changes on</w:t>
+      </w:r>
+      <w:r>
+        <w:t xml:space="preserve"> </w:t>
+      </w:r>
+      <w:r>
+        <w:t xml:space="preserve">remote n reflect the same on </w:t>
+      </w:r>
+      <w:r>
+        <w:t>local. [</w:t>
+      </w:r>
+      <w:r>
+        <w:t>push/pull operations]</w:t>
+      </w:r>
+    </w:p>
+    <w:p>
+      <w:r>
+        <w:t xml:space="preserve">Q. Create g1 branch on the </w:t>
+      </w:r>
+      <w:proofErr w:type="spellStart"/>
+      <w:r>
+        <w:t>github</w:t>
+      </w:r>
+      <w:proofErr w:type="spellEnd"/>
+      <w:r>
+        <w:t>..................Add 1 txt file .................Raise a</w:t>
+      </w:r>
+      <w:r>
+        <w:t xml:space="preserve"> </w:t>
+      </w:r>
+      <w:r>
+        <w:t>pull request on remote from g1 towards main........................... and merge</w:t>
+      </w:r>
+      <w:r>
+        <w:t xml:space="preserve"> </w:t>
+      </w:r>
+      <w:r>
+        <w:t>without conflicts.</w:t>
+      </w:r>
+    </w:p>
     <w:p/>
-    <w:p>
-      <w:r>
-        <w:t>Q. Update the code on the remote server . Also perform some changes on</w:t>
-      </w:r>
-      <w:r>
-        <w:t xml:space="preserve"> </w:t>
-      </w:r>
-      <w:r>
-        <w:t>remote n reflect the same on local.[push/pull operations]</w:t>
-      </w:r>
-    </w:p>
-    <w:p>
-      <w:r>
-        <w:t xml:space="preserve">Q. Create g1 branch on the </w:t>
-      </w:r>
-      <w:proofErr w:type="spellStart"/>
-      <w:r>
-        <w:t>github</w:t>
-      </w:r>
-      <w:proofErr w:type="spellEnd"/>
-      <w:r>
-        <w:t>..................Add 1 txt file .................Raise a</w:t>
-      </w:r>
-      <w:r>
-        <w:t xml:space="preserve"> </w:t>
-      </w:r>
-      <w:r>
-        <w:t>pull request on remote from g1 towards main........................... and merge</w:t>
-      </w:r>
-      <w:r>
-        <w:t xml:space="preserve"> </w:t>
-      </w:r>
-      <w:r>
-        <w:t>without conflicts.</w:t>
+    <w:p/>
+    <w:p>
+      <w:r>
+        <w:t>Local git: Use git commands to</w:t>
+      </w:r>
+    </w:p>
+    <w:p>
+      <w:r>
+        <w:t>o Get the updated files</w:t>
+      </w:r>
+    </w:p>
+    <w:p>
+      <w:r>
+        <w:t>o Perform reset</w:t>
+      </w:r>
+    </w:p>
+    <w:p>
+      <w:r>
+        <w:t>o List the changes</w:t>
+      </w:r>
+    </w:p>
+    <w:p>
+      <w:r>
+        <w:t>o Create local branches main&gt;&gt;&gt;b</w:t>
+      </w:r>
+      <w:r>
+        <w:t>1, update</w:t>
+      </w:r>
+      <w:r>
+        <w:t>........b1&gt;&gt;&gt;&gt;b</w:t>
+      </w:r>
+      <w:r>
+        <w:t>2, update</w:t>
+      </w:r>
+      <w:r>
+        <w:t xml:space="preserve"> b2&gt;&gt;&gt;&gt;&gt;b3</w:t>
+      </w:r>
+    </w:p>
+    <w:p>
+      <w:r>
+        <w:t>and update them as well.</w:t>
+      </w:r>
+    </w:p>
+    <w:p>
+      <w:r>
+        <w:t>o List the changes [via diff and via ls]</w:t>
+      </w:r>
+    </w:p>
+    <w:p>
+      <w:r>
+        <w:t>Demonstrate diff between local branches</w:t>
+      </w:r>
+    </w:p>
+    <w:p>
+      <w:r>
+        <w:lastRenderedPageBreak/>
+        <w:t>Perform LOCAL merging operation and after that delete the unnecessary ones</w:t>
+      </w:r>
+    </w:p>
+    <w:p>
+      <w:r>
+        <w:t>locally as well as remote</w:t>
+      </w:r>
+    </w:p>
+    <w:p>
+      <w:r>
+        <w:t>Perform fork operations on your repository as well.</w:t>
       </w:r>
     </w:p>
     <w:sectPr>

</xml_diff>